<commit_message>
Prepared analysis by collecting test data
With 4 differnet configurations 10 tests each were performed with cost
and vote based mediators. Results have been prepared in a spreadshet and
now only diagrmas need to be created from it and interpreted.
</commit_message>
<xml_diff>
--- a/Ypsiliform.docx
+++ b/Ypsiliform.docx
@@ -7,11 +7,9 @@
         <w:pStyle w:val="Titel"/>
         <w:jc w:val="center"/>
       </w:pPr>
-      <w:proofErr w:type="spellStart"/>
       <w:r>
         <w:t>Ypsiliform</w:t>
       </w:r>
-      <w:proofErr w:type="spellEnd"/>
     </w:p>
     <w:p>
       <w:pPr>
@@ -24,16 +22,8 @@
         <w:rPr>
           <w:rStyle w:val="Fett"/>
         </w:rPr>
-        <w:t xml:space="preserve">Distributed Supply Chain </w:t>
-      </w:r>
-      <w:proofErr w:type="spellStart"/>
-      <w:r>
-        <w:rPr>
-          <w:rStyle w:val="Fett"/>
-        </w:rPr>
-        <w:t>Planning</w:t>
-      </w:r>
-      <w:proofErr w:type="spellEnd"/>
+        <w:t>Distributed Supply Chain Planning</w:t>
+      </w:r>
       <w:r>
         <w:rPr>
           <w:rStyle w:val="Fett"/>
@@ -401,23 +391,82 @@
         <w:jc w:val="center"/>
       </w:pPr>
       <w:r>
-        <w:t xml:space="preserve">am Center </w:t>
-      </w:r>
-      <w:proofErr w:type="spellStart"/>
-      <w:r>
-        <w:t>for</w:t>
-      </w:r>
-      <w:proofErr w:type="spellEnd"/>
+        <w:t>am Center for Advanced Studies (CAS) Heilbronn</w:t>
+      </w:r>
+    </w:p>
+    <w:p>
+      <w:pPr>
+        <w:jc w:val="center"/>
+      </w:pPr>
+    </w:p>
+    <w:p>
+      <w:pPr>
+        <w:jc w:val="center"/>
+      </w:pPr>
+    </w:p>
+    <w:p>
+      <w:pPr>
+        <w:jc w:val="center"/>
+      </w:pPr>
+      <w:r>
+        <w:t>Wintersemester 16/17</w:t>
+      </w:r>
+    </w:p>
+    <w:p>
+      <w:pPr>
+        <w:jc w:val="center"/>
+      </w:pPr>
+    </w:p>
+    <w:p>
+      <w:pPr>
+        <w:jc w:val="center"/>
+      </w:pPr>
+    </w:p>
+    <w:p>
+      <w:pPr>
+        <w:jc w:val="center"/>
+      </w:pPr>
+    </w:p>
+    <w:p>
+      <w:pPr>
+        <w:jc w:val="center"/>
+      </w:pPr>
+    </w:p>
+    <w:p>
+      <w:pPr>
+        <w:jc w:val="center"/>
+      </w:pPr>
+      <w:r>
+        <w:t>Betreuender Dozent:</w:t>
+      </w:r>
+    </w:p>
+    <w:p>
+      <w:pPr>
+        <w:jc w:val="center"/>
+      </w:pPr>
+      <w:r>
+        <w:t>P</w:t>
+      </w:r>
+      <w:r>
+        <w:t>rof.</w:t>
+      </w:r>
       <w:r>
         <w:t xml:space="preserve"> </w:t>
       </w:r>
-      <w:proofErr w:type="spellStart"/>
-      <w:r>
-        <w:t>Advanced</w:t>
-      </w:r>
-      <w:proofErr w:type="spellEnd"/>
-      <w:r>
-        <w:t xml:space="preserve"> Studies (CAS) Heilbronn</w:t>
+      <w:r>
+        <w:t>Dr.</w:t>
+      </w:r>
+      <w:r>
+        <w:t xml:space="preserve"> </w:t>
+      </w:r>
+      <w:r>
+        <w:t>Jörg</w:t>
+      </w:r>
+      <w:r>
+        <w:t xml:space="preserve"> </w:t>
+      </w:r>
+      <w:r>
+        <w:t>Homberger</w:t>
       </w:r>
     </w:p>
     <w:p>
@@ -430,18 +479,19 @@
         <w:jc w:val="center"/>
       </w:pPr>
     </w:p>
+    <w:p/>
     <w:p>
       <w:pPr>
         <w:jc w:val="center"/>
       </w:pPr>
-      <w:r>
-        <w:t>Wintersemester 16/17</w:t>
-      </w:r>
     </w:p>
     <w:p>
       <w:pPr>
         <w:jc w:val="center"/>
       </w:pPr>
+      <w:r>
+        <w:t>Verfasser:</w:t>
+      </w:r>
     </w:p>
     <w:p>
       <w:pPr>
@@ -452,18 +502,24 @@
       <w:pPr>
         <w:jc w:val="center"/>
       </w:pPr>
+      <w:r>
+        <w:t>Paul Jähne</w:t>
+      </w:r>
     </w:p>
     <w:p>
       <w:pPr>
         <w:jc w:val="center"/>
       </w:pPr>
+      <w:r>
+        <w:t>Christoph Lindemann</w:t>
+      </w:r>
     </w:p>
     <w:p>
       <w:pPr>
         <w:jc w:val="center"/>
       </w:pPr>
       <w:r>
-        <w:t>Betreuender Dozent:</w:t>
+        <w:t>Michael Müller</w:t>
       </w:r>
     </w:p>
     <w:p>
@@ -471,95 +527,8 @@
         <w:jc w:val="center"/>
       </w:pPr>
       <w:r>
-        <w:t>P</w:t>
-      </w:r>
-      <w:r>
-        <w:t>rof.</w:t>
-      </w:r>
-      <w:r>
-        <w:t xml:space="preserve"> </w:t>
-      </w:r>
-      <w:r>
-        <w:t>Dr.</w:t>
-      </w:r>
-      <w:r>
-        <w:t xml:space="preserve"> </w:t>
-      </w:r>
-      <w:r>
-        <w:t>Jörg</w:t>
-      </w:r>
-      <w:r>
-        <w:t xml:space="preserve"> </w:t>
-      </w:r>
-      <w:r>
-        <w:t>Homberger</w:t>
-      </w:r>
-    </w:p>
-    <w:p>
-      <w:pPr>
-        <w:jc w:val="center"/>
-      </w:pPr>
-    </w:p>
-    <w:p>
-      <w:pPr>
-        <w:jc w:val="center"/>
-      </w:pPr>
-    </w:p>
-    <w:p/>
-    <w:p>
-      <w:pPr>
-        <w:jc w:val="center"/>
-      </w:pPr>
-    </w:p>
-    <w:p>
-      <w:pPr>
-        <w:jc w:val="center"/>
-      </w:pPr>
-      <w:r>
-        <w:t>Verfasser:</w:t>
-      </w:r>
-    </w:p>
-    <w:p>
-      <w:pPr>
-        <w:jc w:val="center"/>
-      </w:pPr>
-    </w:p>
-    <w:p>
-      <w:pPr>
-        <w:jc w:val="center"/>
-      </w:pPr>
-      <w:r>
-        <w:t>Paul Jähne</w:t>
-      </w:r>
-    </w:p>
-    <w:p>
-      <w:pPr>
-        <w:jc w:val="center"/>
-      </w:pPr>
-      <w:r>
-        <w:t>Christoph Lindemann</w:t>
-      </w:r>
-    </w:p>
-    <w:p>
-      <w:pPr>
-        <w:jc w:val="center"/>
-      </w:pPr>
-      <w:r>
-        <w:t>Michael Müller</w:t>
-      </w:r>
-    </w:p>
-    <w:p>
-      <w:pPr>
-        <w:jc w:val="center"/>
-      </w:pPr>
-      <w:r>
-        <w:t xml:space="preserve">Tim </w:t>
-      </w:r>
-      <w:proofErr w:type="spellStart"/>
-      <w:r>
-        <w:t>Schöndorfer</w:t>
-      </w:r>
-      <w:proofErr w:type="spellEnd"/>
+        <w:t>Tim Schöndorfer</w:t>
+      </w:r>
     </w:p>
     <w:p>
       <w:pPr>
@@ -2648,13 +2617,8 @@
       <w:r>
         <w:t>Die klassische Supply-Chain-</w:t>
       </w:r>
-      <w:proofErr w:type="spellStart"/>
-      <w:r>
-        <w:t>Planning</w:t>
-      </w:r>
-      <w:proofErr w:type="spellEnd"/>
-      <w:r>
-        <w:t xml:space="preserve"> Problemstellung soll im Kontext der Vorlesung „Intell</w:t>
+      <w:r>
+        <w:t>Planning Problemstellung soll im Kontext der Vorlesung „Intell</w:t>
       </w:r>
       <w:r>
         <w:t>i</w:t>
@@ -2802,15 +2766,7 @@
         <w:t>i</w:t>
       </w:r>
       <w:r>
-        <w:t xml:space="preserve">schen 2 </w:t>
-      </w:r>
-      <w:proofErr w:type="spellStart"/>
-      <w:r>
-        <w:t>Ebenenen</w:t>
-      </w:r>
-      <w:proofErr w:type="spellEnd"/>
-      <w:r>
-        <w:t xml:space="preserve"> (Produzent &amp; Zulieferer) unterschieden, sondern es gibt immer Verhandlungen zwischen den miteinander agierenden Agenten.</w:t>
+        <w:t>schen 2 Ebenenen (Produzent &amp; Zulieferer) unterschieden, sondern es gibt immer Verhandlungen zwischen den miteinander agierenden Agenten.</w:t>
       </w:r>
     </w:p>
     <w:p>
@@ -2926,15 +2882,7 @@
     </w:p>
     <w:p>
       <w:r>
-        <w:t xml:space="preserve">Als Programmiersprache wurde Java 8 ausgewählt, um möglichst Plattformunabhängig zu sein. Das Projekt selbst wird über </w:t>
-      </w:r>
-      <w:proofErr w:type="spellStart"/>
-      <w:r>
-        <w:t>Github</w:t>
-      </w:r>
-      <w:proofErr w:type="spellEnd"/>
-      <w:r>
-        <w:t xml:space="preserve"> verwaltet (</w:t>
+        <w:t>Als Programmiersprache wurde Java 8 ausgewählt, um möglichst Plattformunabhängig zu sein. Das Projekt selbst wird über Github verwaltet (</w:t>
       </w:r>
       <w:hyperlink r:id="rId18" w:history="1">
         <w:r>
@@ -2945,61 +2893,13 @@
         </w:r>
       </w:hyperlink>
       <w:r>
-        <w:t xml:space="preserve">) und kann mit gängigen IDEs wie </w:t>
-      </w:r>
-      <w:proofErr w:type="spellStart"/>
-      <w:r>
-        <w:t>Ecplise</w:t>
-      </w:r>
-      <w:proofErr w:type="spellEnd"/>
-      <w:r>
-        <w:t xml:space="preserve"> oder </w:t>
-      </w:r>
-      <w:proofErr w:type="spellStart"/>
-      <w:r>
-        <w:t>IntelliJ</w:t>
-      </w:r>
-      <w:proofErr w:type="spellEnd"/>
-      <w:r>
-        <w:t xml:space="preserve"> einfach verwaltet und entwickelt werden. Als </w:t>
-      </w:r>
-      <w:proofErr w:type="spellStart"/>
-      <w:r>
-        <w:t>Buildumgebung</w:t>
-      </w:r>
-      <w:proofErr w:type="spellEnd"/>
-      <w:r>
-        <w:t xml:space="preserve"> wurde </w:t>
-      </w:r>
-      <w:proofErr w:type="spellStart"/>
-      <w:r>
-        <w:t>Maven</w:t>
-      </w:r>
-      <w:proofErr w:type="spellEnd"/>
-      <w:r>
-        <w:t xml:space="preserve"> benutzt, wodurch auch Tests einfach integriert wurden. </w:t>
-      </w:r>
-      <w:proofErr w:type="spellStart"/>
-      <w:r>
-        <w:t>Wil</w:t>
+        <w:t>) und kann mit gängigen IDEs wie Ecplise oder IntelliJ einfach verwaltet und entwickelt werden. Als Buildumgebung wurde Maven benutzt, wodurch auch Tests einfach integriert wurden. Wil</w:t>
       </w:r>
       <w:r>
         <w:t>d</w:t>
       </w:r>
       <w:r>
-        <w:t>fly</w:t>
-      </w:r>
-      <w:proofErr w:type="spellEnd"/>
-      <w:r>
-        <w:t xml:space="preserve"> wurde als </w:t>
-      </w:r>
-      <w:proofErr w:type="spellStart"/>
-      <w:r>
-        <w:t>Anwedungsserver</w:t>
-      </w:r>
-      <w:proofErr w:type="spellEnd"/>
-      <w:r>
-        <w:t xml:space="preserve"> für den Mediator ausgewählt, über den die Agenten und der Mediator Nachrichten im JSON-Format austauschen.</w:t>
+        <w:t>fly wurde als Anwedungsserver für den Mediator ausgewählt, über den die Agenten und der Mediator Nachrichten im JSON-Format austauschen.</w:t>
       </w:r>
     </w:p>
     <w:p>
@@ -3035,21 +2935,13 @@
         <w:t>ckelt und getestet werden, ohne dass man eine lokale Webserver-Instanz auf seinem Rechner benötigt. Die Verbindung zwischen Client und</w:t>
       </w:r>
       <w:r>
-        <w:t xml:space="preserve"> Server wurde mit Hilfe von </w:t>
-      </w:r>
-      <w:proofErr w:type="spellStart"/>
-      <w:r>
-        <w:t>WebS</w:t>
+        <w:t xml:space="preserve"> Server wurde mit Hilfe von WebS</w:t>
       </w:r>
       <w:r>
         <w:t>o</w:t>
       </w:r>
       <w:r>
-        <w:t>ckets</w:t>
-      </w:r>
-      <w:proofErr w:type="spellEnd"/>
-      <w:r>
-        <w:t xml:space="preserve"> realisiert, über die Nachrichten im JSON-Format ausgetauscht werden. Eine genauere Beschreibung und die Begründung dieser Wahl findet sich in Kapitel </w:t>
+        <w:t xml:space="preserve">ckets realisiert, über die Nachrichten im JSON-Format ausgetauscht werden. Eine genauere Beschreibung und die Begründung dieser Wahl findet sich in Kapitel </w:t>
       </w:r>
       <w:r>
         <w:rPr>
@@ -3127,44 +3019,28 @@
         </w:rPr>
         <w:fldChar w:fldCharType="separate"/>
       </w:r>
-      <w:proofErr w:type="spellStart"/>
       <w:r>
         <w:rPr>
           <w:i/>
         </w:rPr>
-        <w:t>WebSockets</w:t>
-      </w:r>
-      <w:proofErr w:type="spellEnd"/>
+        <w:t>WebSockets im Kontext des Sup</w:t>
+      </w:r>
       <w:r>
         <w:rPr>
           <w:i/>
         </w:rPr>
-        <w:t xml:space="preserve"> im Kontext des Sup</w:t>
+        <w:t>p</w:t>
       </w:r>
       <w:r>
         <w:rPr>
           <w:i/>
         </w:rPr>
-        <w:t>p</w:t>
+        <w:t>ly-Chain-Planning</w:t>
       </w:r>
       <w:r>
         <w:rPr>
           <w:i/>
         </w:rPr>
-        <w:t>ly-Chain-</w:t>
-      </w:r>
-      <w:proofErr w:type="spellStart"/>
-      <w:r>
-        <w:rPr>
-          <w:i/>
-        </w:rPr>
-        <w:t>Planning</w:t>
-      </w:r>
-      <w:proofErr w:type="spellEnd"/>
-      <w:r>
-        <w:rPr>
-          <w:i/>
-        </w:rPr>
         <w:fldChar w:fldCharType="end"/>
       </w:r>
       <w:r>
@@ -3215,15 +3091,7 @@
     </w:p>
     <w:p>
       <w:r>
-        <w:t xml:space="preserve">Um die Kapazitätsgrenzen festzulegen, wurden die bestehenden Konfigurationen angepasst. Dabei wurden pro </w:t>
-      </w:r>
-      <w:proofErr w:type="gramStart"/>
-      <w:r>
-        <w:t>bestehender</w:t>
-      </w:r>
-      <w:proofErr w:type="gramEnd"/>
-      <w:r>
-        <w:t xml:space="preserve"> Konfiguration 4 neue Konfigurationsdateien erstellt, die u</w:t>
+        <w:t>Um die Kapazitätsgrenzen festzulegen, wurden die bestehenden Konfigurationen angepasst. Dabei wurden pro bestehender Konfiguration 4 neue Konfigurationsdateien erstellt, die u</w:t>
       </w:r>
       <w:r>
         <w:t>n</w:t>
@@ -3688,15 +3556,7 @@
         <w:t>f</w:t>
       </w:r>
       <w:r>
-        <w:t xml:space="preserve">grund einer möglichen Problemstellung zu betrachten wäre. Stattdessen soll hiermit überprüft werden, ob andere, im Vorfeld nicht bedachte Probleme zum </w:t>
-      </w:r>
-      <w:proofErr w:type="spellStart"/>
-      <w:r>
-        <w:t>tragen</w:t>
-      </w:r>
-      <w:proofErr w:type="spellEnd"/>
-      <w:r>
-        <w:t xml:space="preserve"> ko</w:t>
+        <w:t>grund einer möglichen Problemstellung zu betrachten wäre. Stattdessen soll hiermit überprüft werden, ob andere, im Vorfeld nicht bedachte Probleme zum tragen ko</w:t>
       </w:r>
       <w:r>
         <w:t>m</w:t>
@@ -4072,7 +3932,6 @@
       <w:r>
         <w:t>(</w:t>
       </w:r>
-      <w:proofErr w:type="spellStart"/>
       <w:r>
         <w:rPr>
           <w:i/>
@@ -4081,7 +3940,6 @@
         </w:rPr>
         <w:t>register</w:t>
       </w:r>
-      <w:proofErr w:type="spellEnd"/>
       <w:r>
         <w:t xml:space="preserve">) </w:t>
       </w:r>
@@ -4100,66 +3958,211 @@
       <w:r>
         <w:t xml:space="preserve"> (</w:t>
       </w:r>
-      <w:proofErr w:type="spellStart"/>
       <w:r>
         <w:rPr>
           <w:i/>
           <w:sz w:val="20"/>
           <w:szCs w:val="20"/>
         </w:rPr>
-        <w:t>start</w:t>
-      </w:r>
-      <w:proofErr w:type="spellEnd"/>
+        <w:t>start Negotiation</w:t>
+      </w:r>
+      <w:r>
+        <w:t>)</w:t>
+      </w:r>
+      <w:r>
+        <w:t xml:space="preserve"> indem er eine initi</w:t>
+      </w:r>
+      <w:r>
+        <w:t>a</w:t>
+      </w:r>
+      <w:r>
+        <w:t xml:space="preserve">le Lösung generiert </w:t>
+      </w:r>
+      <w:r>
+        <w:t>(</w:t>
+      </w:r>
       <w:r>
         <w:rPr>
           <w:i/>
           <w:sz w:val="20"/>
           <w:szCs w:val="20"/>
         </w:rPr>
-        <w:t xml:space="preserve"> </w:t>
-      </w:r>
-      <w:proofErr w:type="spellStart"/>
+        <w:t>init S</w:t>
+      </w:r>
       <w:r>
         <w:rPr>
           <w:i/>
           <w:sz w:val="20"/>
           <w:szCs w:val="20"/>
         </w:rPr>
-        <w:t>Negotiation</w:t>
-      </w:r>
-      <w:proofErr w:type="spellEnd"/>
-      <w:r>
+        <w:t>olution</w:t>
+      </w:r>
+      <w:r>
+        <w:rPr>
+          <w:sz w:val="20"/>
+          <w:szCs w:val="20"/>
+        </w:rPr>
         <w:t>)</w:t>
       </w:r>
       <w:r>
-        <w:t xml:space="preserve"> indem er eine initi</w:t>
-      </w:r>
-      <w:r>
-        <w:t>a</w:t>
-      </w:r>
-      <w:r>
-        <w:t xml:space="preserve">le Lösung generiert </w:t>
-      </w:r>
-      <w:r>
-        <w:t>(</w:t>
-      </w:r>
-      <w:proofErr w:type="spellStart"/>
+        <w:rPr>
+          <w:sz w:val="20"/>
+          <w:szCs w:val="20"/>
+        </w:rPr>
+        <w:t xml:space="preserve"> </w:t>
+      </w:r>
+      <w:r>
+        <w:t>und diese an den ersten Agenten sendet</w:t>
+      </w:r>
+      <w:r>
+        <w:t xml:space="preserve"> (</w:t>
+      </w:r>
       <w:r>
         <w:rPr>
           <w:i/>
           <w:sz w:val="20"/>
           <w:szCs w:val="20"/>
         </w:rPr>
-        <w:t>init</w:t>
-      </w:r>
-      <w:proofErr w:type="spellEnd"/>
+        <w:t>Mediator Request</w:t>
+      </w:r>
+      <w:r>
+        <w:t>)</w:t>
+      </w:r>
+      <w:r>
+        <w:t>. Anschli</w:t>
+      </w:r>
+      <w:r>
+        <w:t>e</w:t>
+      </w:r>
+      <w:r>
+        <w:t xml:space="preserve">ßend wartet er auf die Antwort </w:t>
+      </w:r>
+      <w:r>
+        <w:t>(</w:t>
+      </w:r>
       <w:r>
         <w:rPr>
           <w:i/>
           <w:sz w:val="20"/>
           <w:szCs w:val="20"/>
         </w:rPr>
-        <w:t xml:space="preserve"> S</w:t>
+        <w:t>Agent Response</w:t>
+      </w:r>
+      <w:r>
+        <w:t xml:space="preserve">) </w:t>
+      </w:r>
+      <w:r>
+        <w:t>dieses Agenten</w:t>
+      </w:r>
+      <w:r>
+        <w:t>, bevor er Agent 2 die nun berechneten Bedarfe als neuen Mediator Request übermittelt. Hat ein Agent nur einen Nachfolger wird die Verhandlung wie zuvor beschrieben ablaufen. Hat ein Agent zwei oder mehr Nac</w:t>
+      </w:r>
+      <w:r>
+        <w:t>h</w:t>
+      </w:r>
+      <w:r>
+        <w:t xml:space="preserve">folger, wie die Bäume 2-4 der </w:t>
+      </w:r>
+      <w:r>
+        <w:fldChar w:fldCharType="begin"/>
+      </w:r>
+      <w:r>
+        <w:instrText xml:space="preserve"> REF _Ref477413903 \h </w:instrText>
+      </w:r>
+      <w:r>
+        <w:fldChar w:fldCharType="separate"/>
+      </w:r>
+      <w:r>
+        <w:t xml:space="preserve">Abbildung </w:t>
+      </w:r>
+      <w:r>
+        <w:rPr>
+          <w:noProof/>
+        </w:rPr>
+        <w:t>1</w:t>
+      </w:r>
+      <w:r>
+        <w:fldChar w:fldCharType="end"/>
+      </w:r>
+      <w:r>
+        <w:t xml:space="preserve"> auf Seite </w:t>
+      </w:r>
+      <w:r>
+        <w:fldChar w:fldCharType="begin"/>
+      </w:r>
+      <w:r>
+        <w:instrText xml:space="preserve"> PAGEREF _Ref477413891 \h </w:instrText>
+      </w:r>
+      <w:r>
+        <w:fldChar w:fldCharType="separate"/>
+      </w:r>
+      <w:r>
+        <w:rPr>
+          <w:noProof/>
+        </w:rPr>
+        <w:t>1</w:t>
+      </w:r>
+      <w:r>
+        <w:fldChar w:fldCharType="end"/>
+      </w:r>
+      <w:r>
+        <w:t xml:space="preserve"> </w:t>
+      </w:r>
+      <w:r>
+        <w:t xml:space="preserve">zeigen, muss der Mediator nicht </w:t>
+      </w:r>
+      <w:r>
+        <w:t>erst auf die Antwort eines gestellten</w:t>
+      </w:r>
+      <w:r>
+        <w:t xml:space="preserve"> Mediator Request warten, sondern kann </w:t>
+      </w:r>
+      <w:r>
+        <w:t xml:space="preserve">parallel </w:t>
+      </w:r>
+      <w:r>
+        <w:t>weit</w:t>
+      </w:r>
+      <w:r>
+        <w:t>e</w:t>
+      </w:r>
+      <w:r>
+        <w:t xml:space="preserve">re Mediator Request </w:t>
+      </w:r>
+      <w:r>
+        <w:t xml:space="preserve">Nachrichten </w:t>
+      </w:r>
+      <w:r>
+        <w:t xml:space="preserve">an die beteiligten </w:t>
+      </w:r>
+      <w:r>
+        <w:t xml:space="preserve">Agenten </w:t>
+      </w:r>
+      <w:r>
+        <w:t>der Verhandlungsrunde</w:t>
+      </w:r>
+      <w:r>
+        <w:t xml:space="preserve"> (gleiche Ebene)</w:t>
+      </w:r>
+      <w:r>
+        <w:t xml:space="preserve"> se</w:t>
+      </w:r>
+      <w:r>
+        <w:t>n</w:t>
+      </w:r>
+      <w:r>
+        <w:t>den.</w:t>
+      </w:r>
+    </w:p>
+    <w:p>
+      <w:r>
+        <w:t xml:space="preserve">Hat der Mediator </w:t>
+      </w:r>
+      <w:r>
+        <w:t xml:space="preserve">alle Antworten empfangen, kalkuliert er die favorisierte Lösung </w:t>
+      </w:r>
+      <w:r>
+        <w:t>(</w:t>
       </w:r>
       <w:r>
         <w:rPr>
@@ -4167,27 +4170,7 @@
           <w:sz w:val="20"/>
           <w:szCs w:val="20"/>
         </w:rPr>
-        <w:t>olution</w:t>
-      </w:r>
-      <w:r>
-        <w:rPr>
-          <w:sz w:val="20"/>
-          <w:szCs w:val="20"/>
-        </w:rPr>
-        <w:t>)</w:t>
-      </w:r>
-      <w:r>
-        <w:rPr>
-          <w:sz w:val="20"/>
-          <w:szCs w:val="20"/>
-        </w:rPr>
-        <w:t xml:space="preserve"> </w:t>
-      </w:r>
-      <w:r>
-        <w:t>und diese an den ersten Agenten sendet</w:t>
-      </w:r>
-      <w:r>
-        <w:t xml:space="preserve"> (</w:t>
+        <w:t>det. Solut</w:t>
       </w:r>
       <w:r>
         <w:rPr>
@@ -4195,22 +4178,7 @@
           <w:sz w:val="20"/>
           <w:szCs w:val="20"/>
         </w:rPr>
-        <w:t>Mediator Request</w:t>
-      </w:r>
-      <w:r>
-        <w:t>)</w:t>
-      </w:r>
-      <w:r>
-        <w:t>. Anschli</w:t>
-      </w:r>
-      <w:r>
-        <w:t>e</w:t>
-      </w:r>
-      <w:r>
-        <w:t xml:space="preserve">ßend wartet er auf die Antwort </w:t>
-      </w:r>
-      <w:r>
-        <w:t>(</w:t>
+        <w:t>i</w:t>
       </w:r>
       <w:r>
         <w:rPr>
@@ -4218,229 +4186,59 @@
           <w:sz w:val="20"/>
           <w:szCs w:val="20"/>
         </w:rPr>
-        <w:t>Agent Response</w:t>
+        <w:t>on</w:t>
       </w:r>
       <w:r>
         <w:t xml:space="preserve">) </w:t>
       </w:r>
       <w:r>
-        <w:t>dieses Agenten</w:t>
-      </w:r>
-      <w:r>
-        <w:t>, bevor er Agent 2 die nun berechneten Bedarfe als neuen Mediator Request übermittelt. Hat ein Agent nur einen Nachfolger wird die Verhandlung wie zuvor beschrieben ablaufen. Hat ein Agent zwei oder mehr Nac</w:t>
-      </w:r>
-      <w:r>
-        <w:t>h</w:t>
-      </w:r>
-      <w:r>
-        <w:t xml:space="preserve">folger, wie die Bäume 2-4 der </w:t>
-      </w:r>
-      <w:r>
-        <w:fldChar w:fldCharType="begin"/>
-      </w:r>
-      <w:r>
-        <w:instrText xml:space="preserve"> REF _Ref477413903 \h </w:instrText>
-      </w:r>
-      <w:r>
-        <w:fldChar w:fldCharType="separate"/>
-      </w:r>
-      <w:r>
-        <w:t xml:space="preserve">Abbildung </w:t>
-      </w:r>
-      <w:r>
-        <w:rPr>
-          <w:noProof/>
-        </w:rPr>
-        <w:t>1</w:t>
-      </w:r>
-      <w:r>
-        <w:fldChar w:fldCharType="end"/>
-      </w:r>
-      <w:r>
-        <w:t xml:space="preserve"> auf Seite </w:t>
-      </w:r>
-      <w:r>
-        <w:fldChar w:fldCharType="begin"/>
-      </w:r>
-      <w:r>
-        <w:instrText xml:space="preserve"> PAGEREF _Ref477413891 \h </w:instrText>
-      </w:r>
-      <w:r>
-        <w:fldChar w:fldCharType="separate"/>
-      </w:r>
-      <w:r>
-        <w:rPr>
-          <w:noProof/>
-        </w:rPr>
-        <w:t>1</w:t>
-      </w:r>
-      <w:r>
-        <w:fldChar w:fldCharType="end"/>
-      </w:r>
-      <w:r>
-        <w:t xml:space="preserve"> </w:t>
-      </w:r>
-      <w:r>
-        <w:t xml:space="preserve">zeigen, muss der Mediator nicht </w:t>
-      </w:r>
-      <w:r>
-        <w:t>erst auf die Antwort eines gestellten</w:t>
-      </w:r>
-      <w:r>
-        <w:t xml:space="preserve"> Mediator Request warten, sondern kann </w:t>
-      </w:r>
-      <w:r>
-        <w:t xml:space="preserve">parallel </w:t>
-      </w:r>
-      <w:r>
-        <w:t>weit</w:t>
-      </w:r>
-      <w:r>
-        <w:t>e</w:t>
-      </w:r>
-      <w:r>
-        <w:t xml:space="preserve">re Mediator Request </w:t>
-      </w:r>
-      <w:r>
-        <w:t xml:space="preserve">Nachrichten </w:t>
-      </w:r>
-      <w:r>
-        <w:t xml:space="preserve">an die beteiligten </w:t>
-      </w:r>
-      <w:r>
-        <w:t xml:space="preserve">Agenten </w:t>
-      </w:r>
-      <w:r>
-        <w:t>der Verhandlungsrunde</w:t>
-      </w:r>
-      <w:r>
-        <w:t xml:space="preserve"> (gleiche Ebene)</w:t>
-      </w:r>
-      <w:r>
-        <w:t xml:space="preserve"> se</w:t>
-      </w:r>
-      <w:r>
-        <w:t>n</w:t>
-      </w:r>
-      <w:r>
-        <w:t>den.</w:t>
-      </w:r>
-    </w:p>
-    <w:p>
-      <w:r>
-        <w:t xml:space="preserve">Hat der Mediator </w:t>
-      </w:r>
-      <w:r>
-        <w:t xml:space="preserve">alle Antworten empfangen, kalkuliert er die favorisierte Lösung </w:t>
-      </w:r>
-      <w:r>
-        <w:t>(</w:t>
-      </w:r>
-      <w:proofErr w:type="spellStart"/>
+        <w:t>und leitet anhand dieser neue Lösungsvorschläge ab</w:t>
+      </w:r>
+      <w:r>
+        <w:t xml:space="preserve"> (</w:t>
+      </w:r>
       <w:r>
         <w:rPr>
           <w:i/>
           <w:sz w:val="20"/>
           <w:szCs w:val="20"/>
         </w:rPr>
-        <w:t>det</w:t>
-      </w:r>
-      <w:proofErr w:type="spellEnd"/>
+        <w:t>gen. Neighbour</w:t>
+      </w:r>
+      <w:r>
+        <w:t>)</w:t>
+      </w:r>
+      <w:r>
+        <w:t>. Mit diesen neuen Lösungsvorschlägen b</w:t>
+      </w:r>
+      <w:r>
+        <w:t>e</w:t>
+      </w:r>
+      <w:r>
+        <w:t>ginnt er wieder mit Agent 1 eine neue Verhandlungsrunde.</w:t>
+      </w:r>
+    </w:p>
+    <w:p>
+      <w:r>
+        <w:t xml:space="preserve">Insgesamt werden 1000 Verhandlungsrunden durchgeführt, an deren Ende der Mediator den Agenten ihre </w:t>
+      </w:r>
+      <w:r>
+        <w:t xml:space="preserve">finale </w:t>
+      </w:r>
+      <w:r>
+        <w:t>Lösung mitteilt</w:t>
+      </w:r>
+      <w:r>
+        <w:t xml:space="preserve"> (</w:t>
+      </w:r>
       <w:r>
         <w:rPr>
           <w:i/>
           <w:sz w:val="20"/>
           <w:szCs w:val="20"/>
         </w:rPr>
-        <w:t>. Solut</w:t>
-      </w:r>
-      <w:r>
-        <w:rPr>
-          <w:i/>
-          <w:sz w:val="20"/>
-          <w:szCs w:val="20"/>
-        </w:rPr>
-        <w:t>i</w:t>
-      </w:r>
-      <w:r>
-        <w:rPr>
-          <w:i/>
-          <w:sz w:val="20"/>
-          <w:szCs w:val="20"/>
-        </w:rPr>
-        <w:t>on</w:t>
-      </w:r>
-      <w:r>
-        <w:t xml:space="preserve">) </w:t>
-      </w:r>
-      <w:r>
-        <w:t>und leitet anhand dieser neue Lösungsvorschläge ab</w:t>
-      </w:r>
-      <w:r>
-        <w:t xml:space="preserve"> (</w:t>
-      </w:r>
-      <w:r>
-        <w:rPr>
-          <w:i/>
-          <w:sz w:val="20"/>
-          <w:szCs w:val="20"/>
-        </w:rPr>
-        <w:t xml:space="preserve">gen. </w:t>
-      </w:r>
-      <w:proofErr w:type="spellStart"/>
-      <w:r>
-        <w:rPr>
-          <w:i/>
-          <w:sz w:val="20"/>
-          <w:szCs w:val="20"/>
-        </w:rPr>
-        <w:t>Neighbour</w:t>
-      </w:r>
-      <w:proofErr w:type="spellEnd"/>
-      <w:r>
-        <w:t>)</w:t>
-      </w:r>
-      <w:r>
-        <w:t>. Mit diesen neuen Lösungsvorschlägen b</w:t>
-      </w:r>
-      <w:r>
-        <w:t>e</w:t>
-      </w:r>
-      <w:r>
-        <w:t>ginnt er wieder mit Agent 1 eine neue Verhandlungsrunde.</w:t>
-      </w:r>
-    </w:p>
-    <w:p>
-      <w:r>
-        <w:t xml:space="preserve">Insgesamt werden 1000 Verhandlungsrunden durchgeführt, an deren Ende der Mediator den Agenten ihre </w:t>
-      </w:r>
-      <w:r>
-        <w:t xml:space="preserve">finale </w:t>
-      </w:r>
-      <w:r>
-        <w:t>Lösung mitteilt</w:t>
-      </w:r>
-      <w:r>
-        <w:t xml:space="preserve"> (</w:t>
-      </w:r>
-      <w:r>
-        <w:rPr>
-          <w:i/>
-          <w:sz w:val="20"/>
-          <w:szCs w:val="20"/>
-        </w:rPr>
-        <w:t xml:space="preserve">end </w:t>
-      </w:r>
-      <w:proofErr w:type="spellStart"/>
-      <w:r>
-        <w:rPr>
-          <w:i/>
-          <w:sz w:val="20"/>
-          <w:szCs w:val="20"/>
-        </w:rPr>
-        <w:t>Negotiation</w:t>
-      </w:r>
-      <w:proofErr w:type="spellEnd"/>
+        <w:t>end Negotiation</w:t>
+      </w:r>
       <w:r>
         <w:t>)</w:t>
       </w:r>
@@ -4717,15 +4515,7 @@
         </w:numPr>
       </w:pPr>
       <w:r>
-        <w:t xml:space="preserve">Keine Code-Duplizierung (da keine </w:t>
-      </w:r>
-      <w:proofErr w:type="spellStart"/>
-      <w:r>
-        <w:t>Init</w:t>
-      </w:r>
-      <w:proofErr w:type="spellEnd"/>
-      <w:r>
-        <w:t>-Phase notwendig)</w:t>
+        <w:t>Keine Code-Duplizierung (da keine Init-Phase notwendig)</w:t>
       </w:r>
     </w:p>
     <w:p>
@@ -4832,23 +4622,7 @@
         <w:t>f</w:t>
       </w:r>
       <w:r>
-        <w:t xml:space="preserve">lösen kann (2 </w:t>
-      </w:r>
-      <w:proofErr w:type="spellStart"/>
-      <w:r>
-        <w:t>vs</w:t>
-      </w:r>
-      <w:proofErr w:type="spellEnd"/>
-      <w:r>
-        <w:t xml:space="preserve"> 2 </w:t>
-      </w:r>
-      <w:proofErr w:type="spellStart"/>
-      <w:r>
-        <w:t>vs</w:t>
-      </w:r>
-      <w:proofErr w:type="spellEnd"/>
-      <w:r>
-        <w:t xml:space="preserve"> 1 Stimme). 2 Lösungen würden zwar ein eindeutiges Ergebnis liefern, die Anzahl an Vorschlägen ist jedoch zu gering. </w:t>
+        <w:t xml:space="preserve">lösen kann (2 vs 2 vs 1 Stimme). 2 Lösungen würden zwar ein eindeutiges Ergebnis liefern, die Anzahl an Vorschlägen ist jedoch zu gering. </w:t>
       </w:r>
     </w:p>
     <w:p>
@@ -4993,7 +4767,6 @@
       <w:r>
         <w:t>60-Zeichen langen Bitstrom aus 1(</w:t>
       </w:r>
-      <w:proofErr w:type="spellStart"/>
       <w:r>
         <w:rPr>
           <w:sz w:val="22"/>
@@ -5001,11 +4774,9 @@
         </w:rPr>
         <w:t>true</w:t>
       </w:r>
-      <w:proofErr w:type="spellEnd"/>
       <w:r>
         <w:t>) und 0(</w:t>
       </w:r>
-      <w:proofErr w:type="spellStart"/>
       <w:r>
         <w:rPr>
           <w:sz w:val="22"/>
@@ -5013,7 +4784,6 @@
         </w:rPr>
         <w:t>false</w:t>
       </w:r>
-      <w:proofErr w:type="spellEnd"/>
       <w:r>
         <w:t>), wobei 1 für Produktion erlaubt und 0 für Produktion nicht erlaubt steht. Die 60 Ze</w:t>
       </w:r>
@@ -5959,29 +5729,7 @@
           <w:szCs w:val="16"/>
           <w:lang w:eastAsia="de-DE"/>
         </w:rPr>
-        <w:t>"</w:t>
-      </w:r>
-      <w:proofErr w:type="spellStart"/>
-      <w:r>
-        <w:rPr>
-          <w:rFonts w:ascii="Consolas" w:hAnsi="Consolas" w:cs="Courier New"/>
-          <w:color w:val="183691"/>
-          <w:sz w:val="16"/>
-          <w:szCs w:val="16"/>
-          <w:lang w:eastAsia="de-DE"/>
-        </w:rPr>
-        <w:t>mediatorrequest</w:t>
-      </w:r>
-      <w:proofErr w:type="spellEnd"/>
-      <w:r>
-        <w:rPr>
-          <w:rFonts w:ascii="Consolas" w:hAnsi="Consolas" w:cs="Courier New"/>
-          <w:color w:val="183691"/>
-          <w:sz w:val="16"/>
-          <w:szCs w:val="16"/>
-          <w:lang w:eastAsia="de-DE"/>
-        </w:rPr>
-        <w:t>"</w:t>
+        <w:t>"mediatorrequest"</w:t>
       </w:r>
       <w:r>
         <w:rPr>
@@ -6041,51 +5789,17 @@
           <w:szCs w:val="16"/>
           <w:lang w:eastAsia="de-DE"/>
         </w:rPr>
-        <w:t>"</w:t>
-      </w:r>
-      <w:proofErr w:type="spellStart"/>
-      <w:r>
-        <w:rPr>
-          <w:rFonts w:ascii="Consolas" w:hAnsi="Consolas" w:cs="Courier New"/>
-          <w:color w:val="183691"/>
-          <w:sz w:val="16"/>
-          <w:szCs w:val="16"/>
-          <w:lang w:eastAsia="de-DE"/>
-        </w:rPr>
-        <w:t>solutions</w:t>
-      </w:r>
-      <w:proofErr w:type="spellEnd"/>
-      <w:proofErr w:type="gramStart"/>
-      <w:r>
-        <w:rPr>
-          <w:rFonts w:ascii="Consolas" w:hAnsi="Consolas" w:cs="Courier New"/>
-          <w:color w:val="183691"/>
-          <w:sz w:val="16"/>
-          <w:szCs w:val="16"/>
-          <w:lang w:eastAsia="de-DE"/>
-        </w:rPr>
-        <w:t>"</w:t>
-      </w:r>
-      <w:r>
-        <w:rPr>
-          <w:rFonts w:ascii="Consolas" w:hAnsi="Consolas" w:cs="Courier New"/>
-          <w:color w:val="333333"/>
-          <w:sz w:val="16"/>
-          <w:szCs w:val="16"/>
-          <w:lang w:eastAsia="de-DE"/>
-        </w:rPr>
-        <w:t xml:space="preserve">  :</w:t>
-      </w:r>
-      <w:proofErr w:type="gramEnd"/>
-      <w:r>
-        <w:rPr>
-          <w:rFonts w:ascii="Consolas" w:hAnsi="Consolas" w:cs="Courier New"/>
-          <w:color w:val="333333"/>
-          <w:sz w:val="16"/>
-          <w:szCs w:val="16"/>
-          <w:lang w:eastAsia="de-DE"/>
-        </w:rPr>
-        <w:t xml:space="preserve"> [</w:t>
+        <w:t>"solutions"</w:t>
+      </w:r>
+      <w:r>
+        <w:rPr>
+          <w:rFonts w:ascii="Consolas" w:hAnsi="Consolas" w:cs="Courier New"/>
+          <w:color w:val="333333"/>
+          <w:sz w:val="16"/>
+          <w:szCs w:val="16"/>
+          <w:lang w:eastAsia="de-DE"/>
+        </w:rPr>
+        <w:t xml:space="preserve">  : [</w:t>
       </w:r>
     </w:p>
     <w:p>
@@ -6475,29 +6189,7 @@
           <w:szCs w:val="16"/>
           <w:lang w:eastAsia="de-DE"/>
         </w:rPr>
-        <w:t>"</w:t>
-      </w:r>
-      <w:proofErr w:type="spellStart"/>
-      <w:r>
-        <w:rPr>
-          <w:rFonts w:ascii="Consolas" w:hAnsi="Consolas" w:cs="Courier New"/>
-          <w:color w:val="183691"/>
-          <w:sz w:val="16"/>
-          <w:szCs w:val="16"/>
-          <w:lang w:eastAsia="de-DE"/>
-        </w:rPr>
-        <w:t>demands</w:t>
-      </w:r>
-      <w:proofErr w:type="spellEnd"/>
-      <w:r>
-        <w:rPr>
-          <w:rFonts w:ascii="Consolas" w:hAnsi="Consolas" w:cs="Courier New"/>
-          <w:color w:val="183691"/>
-          <w:sz w:val="16"/>
-          <w:szCs w:val="16"/>
-          <w:lang w:eastAsia="de-DE"/>
-        </w:rPr>
-        <w:t>"</w:t>
+        <w:t>"demands"</w:t>
       </w:r>
       <w:r>
         <w:rPr>
@@ -7137,29 +6829,7 @@
           <w:szCs w:val="16"/>
           <w:lang w:eastAsia="de-DE"/>
         </w:rPr>
-        <w:t>"</w:t>
-      </w:r>
-      <w:proofErr w:type="spellStart"/>
-      <w:r>
-        <w:rPr>
-          <w:rFonts w:ascii="Consolas" w:hAnsi="Consolas" w:cs="Courier New"/>
-          <w:color w:val="183691"/>
-          <w:sz w:val="16"/>
-          <w:szCs w:val="16"/>
-          <w:lang w:eastAsia="de-DE"/>
-        </w:rPr>
-        <w:t>demands</w:t>
-      </w:r>
-      <w:proofErr w:type="spellEnd"/>
-      <w:r>
-        <w:rPr>
-          <w:rFonts w:ascii="Consolas" w:hAnsi="Consolas" w:cs="Courier New"/>
-          <w:color w:val="183691"/>
-          <w:sz w:val="16"/>
-          <w:szCs w:val="16"/>
-          <w:lang w:eastAsia="de-DE"/>
-        </w:rPr>
-        <w:t>"</w:t>
+        <w:t>"demands"</w:t>
       </w:r>
       <w:r>
         <w:rPr>
@@ -7799,29 +7469,7 @@
           <w:szCs w:val="16"/>
           <w:lang w:eastAsia="de-DE"/>
         </w:rPr>
-        <w:t>"</w:t>
-      </w:r>
-      <w:proofErr w:type="spellStart"/>
-      <w:r>
-        <w:rPr>
-          <w:rFonts w:ascii="Consolas" w:hAnsi="Consolas" w:cs="Courier New"/>
-          <w:color w:val="183691"/>
-          <w:sz w:val="16"/>
-          <w:szCs w:val="16"/>
-          <w:lang w:eastAsia="de-DE"/>
-        </w:rPr>
-        <w:t>demands</w:t>
-      </w:r>
-      <w:proofErr w:type="spellEnd"/>
-      <w:r>
-        <w:rPr>
-          <w:rFonts w:ascii="Consolas" w:hAnsi="Consolas" w:cs="Courier New"/>
-          <w:color w:val="183691"/>
-          <w:sz w:val="16"/>
-          <w:szCs w:val="16"/>
-          <w:lang w:eastAsia="de-DE"/>
-        </w:rPr>
-        <w:t>"</w:t>
+        <w:t>"demands"</w:t>
       </w:r>
       <w:r>
         <w:rPr>
@@ -8481,29 +8129,7 @@
           <w:szCs w:val="16"/>
           <w:lang w:eastAsia="de-DE"/>
         </w:rPr>
-        <w:t>"</w:t>
-      </w:r>
-      <w:proofErr w:type="spellStart"/>
-      <w:r>
-        <w:rPr>
-          <w:rFonts w:ascii="Consolas" w:hAnsi="Consolas" w:cs="Courier New"/>
-          <w:color w:val="183691"/>
-          <w:sz w:val="16"/>
-          <w:szCs w:val="16"/>
-          <w:lang w:eastAsia="de-DE"/>
-        </w:rPr>
-        <w:t>demands</w:t>
-      </w:r>
-      <w:proofErr w:type="spellEnd"/>
-      <w:r>
-        <w:rPr>
-          <w:rFonts w:ascii="Consolas" w:hAnsi="Consolas" w:cs="Courier New"/>
-          <w:color w:val="183691"/>
-          <w:sz w:val="16"/>
-          <w:szCs w:val="16"/>
-          <w:lang w:eastAsia="de-DE"/>
-        </w:rPr>
-        <w:t>"</w:t>
+        <w:t>"demands"</w:t>
       </w:r>
       <w:r>
         <w:rPr>
@@ -9037,13 +8663,8 @@
       <w:r>
         <w:t>d-</w:t>
       </w:r>
-      <w:proofErr w:type="spellStart"/>
-      <w:r>
-        <w:t>Negotiation</w:t>
-      </w:r>
-      <w:proofErr w:type="spellEnd"/>
-      <w:r>
-        <w:t xml:space="preserve"> </w:t>
+      <w:r>
+        <w:t xml:space="preserve">Negotiation </w:t>
       </w:r>
       <w:r>
         <w:t xml:space="preserve">Nachricht </w:t>
@@ -9165,29 +8786,7 @@
           <w:szCs w:val="16"/>
           <w:lang w:eastAsia="de-DE"/>
         </w:rPr>
-        <w:t>"</w:t>
-      </w:r>
-      <w:proofErr w:type="spellStart"/>
-      <w:r>
-        <w:rPr>
-          <w:rFonts w:ascii="Consolas" w:hAnsi="Consolas" w:cs="Courier New"/>
-          <w:color w:val="183691"/>
-          <w:sz w:val="16"/>
-          <w:szCs w:val="16"/>
-          <w:lang w:eastAsia="de-DE"/>
-        </w:rPr>
-        <w:t>endnegotiation</w:t>
-      </w:r>
-      <w:proofErr w:type="spellEnd"/>
-      <w:r>
-        <w:rPr>
-          <w:rFonts w:ascii="Consolas" w:hAnsi="Consolas" w:cs="Courier New"/>
-          <w:color w:val="183691"/>
-          <w:sz w:val="16"/>
-          <w:szCs w:val="16"/>
-          <w:lang w:eastAsia="de-DE"/>
-        </w:rPr>
-        <w:t>"</w:t>
+        <w:t>"endnegotiation"</w:t>
       </w:r>
       <w:r>
         <w:rPr>
@@ -9247,29 +8846,7 @@
           <w:szCs w:val="16"/>
           <w:lang w:eastAsia="de-DE"/>
         </w:rPr>
-        <w:t>"</w:t>
-      </w:r>
-      <w:proofErr w:type="spellStart"/>
-      <w:r>
-        <w:rPr>
-          <w:rFonts w:ascii="Consolas" w:hAnsi="Consolas" w:cs="Courier New"/>
-          <w:color w:val="183691"/>
-          <w:sz w:val="16"/>
-          <w:szCs w:val="16"/>
-          <w:lang w:eastAsia="de-DE"/>
-        </w:rPr>
-        <w:t>solution</w:t>
-      </w:r>
-      <w:proofErr w:type="spellEnd"/>
-      <w:r>
-        <w:rPr>
-          <w:rFonts w:ascii="Consolas" w:hAnsi="Consolas" w:cs="Courier New"/>
-          <w:color w:val="183691"/>
-          <w:sz w:val="16"/>
-          <w:szCs w:val="16"/>
-          <w:lang w:eastAsia="de-DE"/>
-        </w:rPr>
-        <w:t>"</w:t>
+        <w:t>"solution"</w:t>
       </w:r>
       <w:r>
         <w:rPr>
@@ -9569,29 +9146,7 @@
           <w:szCs w:val="16"/>
           <w:lang w:eastAsia="de-DE"/>
         </w:rPr>
-        <w:t>"</w:t>
-      </w:r>
-      <w:proofErr w:type="spellStart"/>
-      <w:r>
-        <w:rPr>
-          <w:rFonts w:ascii="Consolas" w:hAnsi="Consolas" w:cs="Courier New"/>
-          <w:color w:val="183691"/>
-          <w:sz w:val="16"/>
-          <w:szCs w:val="16"/>
-          <w:lang w:eastAsia="de-DE"/>
-        </w:rPr>
-        <w:t>demands</w:t>
-      </w:r>
-      <w:proofErr w:type="spellEnd"/>
-      <w:r>
-        <w:rPr>
-          <w:rFonts w:ascii="Consolas" w:hAnsi="Consolas" w:cs="Courier New"/>
-          <w:color w:val="183691"/>
-          <w:sz w:val="16"/>
-          <w:szCs w:val="16"/>
-          <w:lang w:eastAsia="de-DE"/>
-        </w:rPr>
-        <w:t>"</w:t>
+        <w:t>"demands"</w:t>
       </w:r>
       <w:r>
         <w:rPr>
@@ -10435,15 +9990,7 @@
     </w:p>
     <w:p>
       <w:r>
-        <w:t xml:space="preserve">Wie bereits angemerkt wurde, kann das Lager nicht an den Mediator übertragen werden. Wäre das der Fall, so würde das Lager des ersten Agenten als normaler Periodenbedarf für den zweiten Agenten angesehen. Das würde bedeuten, dass der Mediator nun </w:t>
-      </w:r>
-      <w:proofErr w:type="gramStart"/>
-      <w:r>
-        <w:t>einen</w:t>
-      </w:r>
-      <w:proofErr w:type="gramEnd"/>
-      <w:r>
-        <w:t xml:space="preserve"> 13-Bit langen Vorschlag schicken müsste und evtl. eine 14 Perioden lange Lösung zurückbekommen würde. Dieser Vorgang würde sich mit jedem weiteren Agenten immer weiter fortsetzen.</w:t>
+        <w:t>Wie bereits angemerkt wurde, kann das Lager nicht an den Mediator übertragen werden. Wäre das der Fall, so würde das Lager des ersten Agenten als normaler Periodenbedarf für den zweiten Agenten angesehen. Das würde bedeuten, dass der Mediator nun einen 13-Bit langen Vorschlag schicken müsste und evtl. eine 14 Perioden lange Lösung zurückbekommen würde. Dieser Vorgang würde sich mit jedem weiteren Agenten immer weiter fortsetzen.</w:t>
       </w:r>
     </w:p>
     <w:p>
@@ -10551,15 +10098,7 @@
         <w:t>o</w:t>
       </w:r>
       <w:r>
-        <w:t xml:space="preserve">gar </w:t>
-      </w:r>
-      <w:proofErr w:type="gramStart"/>
-      <w:r>
-        <w:t>geringere</w:t>
-      </w:r>
-      <w:proofErr w:type="gramEnd"/>
-      <w:r>
-        <w:t xml:space="preserve"> Kapazitätsgrenzen, so muss auch er vorher produzieren und die Kosten werden 1:1 übernommen. Hat er jedoch eine höhere Kapazitätsgrenze, so kann er e</w:t>
+        <w:t>gar geringere Kapazitätsgrenzen, so muss auch er vorher produzieren und die Kosten werden 1:1 übernommen. Hat er jedoch eine höhere Kapazitätsgrenze, so kann er e</w:t>
       </w:r>
       <w:r>
         <w:t>i</w:t>
@@ -10618,15 +10157,7 @@
     </w:p>
     <w:p>
       <w:r>
-        <w:t xml:space="preserve">Direkt nach dem Starten meldet sich der Agent beim Mediator an und teilt diesem seine ID, den Namen seiner Konfiguration (wird zur </w:t>
-      </w:r>
-      <w:proofErr w:type="spellStart"/>
-      <w:r>
-        <w:t>Sessionverwaltung</w:t>
-      </w:r>
-      <w:proofErr w:type="spellEnd"/>
-      <w:r>
-        <w:t xml:space="preserve"> benötigt), die Agenten mit denen er verhandeln möchte und gegebenenfalls seinen Bedarf an (nur Agent 1).</w:t>
+        <w:t>Direkt nach dem Starten meldet sich der Agent beim Mediator an und teilt diesem seine ID, den Namen seiner Konfiguration (wird zur Sessionverwaltung benötigt), die Agenten mit denen er verhandeln möchte und gegebenenfalls seinen Bedarf an (nur Agent 1).</w:t>
       </w:r>
     </w:p>
     <w:p>
@@ -10736,29 +10267,7 @@
           <w:szCs w:val="16"/>
           <w:lang w:eastAsia="de-DE"/>
         </w:rPr>
-        <w:t>"</w:t>
-      </w:r>
-      <w:proofErr w:type="spellStart"/>
-      <w:r>
-        <w:rPr>
-          <w:rFonts w:ascii="Consolas" w:hAnsi="Consolas" w:cs="Courier New"/>
-          <w:color w:val="183691"/>
-          <w:sz w:val="16"/>
-          <w:szCs w:val="16"/>
-          <w:lang w:eastAsia="de-DE"/>
-        </w:rPr>
-        <w:t>agentregistration</w:t>
-      </w:r>
-      <w:proofErr w:type="spellEnd"/>
-      <w:r>
-        <w:rPr>
-          <w:rFonts w:ascii="Consolas" w:hAnsi="Consolas" w:cs="Courier New"/>
-          <w:color w:val="183691"/>
-          <w:sz w:val="16"/>
-          <w:szCs w:val="16"/>
-          <w:lang w:eastAsia="de-DE"/>
-        </w:rPr>
-        <w:t>"</w:t>
+        <w:t>"agentregistration"</w:t>
       </w:r>
       <w:r>
         <w:rPr>
@@ -10818,29 +10327,7 @@
           <w:szCs w:val="16"/>
           <w:lang w:eastAsia="de-DE"/>
         </w:rPr>
-        <w:t>"</w:t>
-      </w:r>
-      <w:proofErr w:type="spellStart"/>
-      <w:r>
-        <w:rPr>
-          <w:rFonts w:ascii="Consolas" w:hAnsi="Consolas" w:cs="Courier New"/>
-          <w:color w:val="183691"/>
-          <w:sz w:val="16"/>
-          <w:szCs w:val="16"/>
-          <w:lang w:eastAsia="de-DE"/>
-        </w:rPr>
-        <w:t>id</w:t>
-      </w:r>
-      <w:proofErr w:type="spellEnd"/>
-      <w:r>
-        <w:rPr>
-          <w:rFonts w:ascii="Consolas" w:hAnsi="Consolas" w:cs="Courier New"/>
-          <w:color w:val="183691"/>
-          <w:sz w:val="16"/>
-          <w:szCs w:val="16"/>
-          <w:lang w:eastAsia="de-DE"/>
-        </w:rPr>
-        <w:t>"</w:t>
+        <w:t>"id"</w:t>
       </w:r>
       <w:r>
         <w:rPr>
@@ -10940,29 +10427,7 @@
           <w:szCs w:val="16"/>
           <w:lang w:eastAsia="de-DE"/>
         </w:rPr>
-        <w:t>"</w:t>
-      </w:r>
-      <w:proofErr w:type="spellStart"/>
-      <w:r>
-        <w:rPr>
-          <w:rFonts w:ascii="Consolas" w:hAnsi="Consolas" w:cs="Courier New"/>
-          <w:color w:val="183691"/>
-          <w:sz w:val="16"/>
-          <w:szCs w:val="16"/>
-          <w:lang w:eastAsia="de-DE"/>
-        </w:rPr>
-        <w:t>config</w:t>
-      </w:r>
-      <w:proofErr w:type="spellEnd"/>
-      <w:r>
-        <w:rPr>
-          <w:rFonts w:ascii="Consolas" w:hAnsi="Consolas" w:cs="Courier New"/>
-          <w:color w:val="183691"/>
-          <w:sz w:val="16"/>
-          <w:szCs w:val="16"/>
-          <w:lang w:eastAsia="de-DE"/>
-        </w:rPr>
-        <w:t>"</w:t>
+        <w:t>"config"</w:t>
       </w:r>
       <w:r>
         <w:rPr>
@@ -11042,29 +10507,7 @@
           <w:szCs w:val="16"/>
           <w:lang w:eastAsia="de-DE"/>
         </w:rPr>
-        <w:t>"</w:t>
-      </w:r>
-      <w:proofErr w:type="spellStart"/>
-      <w:r>
-        <w:rPr>
-          <w:rFonts w:ascii="Consolas" w:hAnsi="Consolas" w:cs="Courier New"/>
-          <w:color w:val="183691"/>
-          <w:sz w:val="16"/>
-          <w:szCs w:val="16"/>
-          <w:lang w:eastAsia="de-DE"/>
-        </w:rPr>
-        <w:t>requires</w:t>
-      </w:r>
-      <w:proofErr w:type="spellEnd"/>
-      <w:r>
-        <w:rPr>
-          <w:rFonts w:ascii="Consolas" w:hAnsi="Consolas" w:cs="Courier New"/>
-          <w:color w:val="183691"/>
-          <w:sz w:val="16"/>
-          <w:szCs w:val="16"/>
-          <w:lang w:eastAsia="de-DE"/>
-        </w:rPr>
-        <w:t>"</w:t>
+        <w:t>"requires"</w:t>
       </w:r>
       <w:r>
         <w:rPr>
@@ -11184,29 +10627,7 @@
           <w:szCs w:val="16"/>
           <w:lang w:eastAsia="de-DE"/>
         </w:rPr>
-        <w:t>"</w:t>
-      </w:r>
-      <w:proofErr w:type="spellStart"/>
-      <w:r>
-        <w:rPr>
-          <w:rFonts w:ascii="Consolas" w:hAnsi="Consolas" w:cs="Courier New"/>
-          <w:color w:val="183691"/>
-          <w:sz w:val="16"/>
-          <w:szCs w:val="16"/>
-          <w:lang w:eastAsia="de-DE"/>
-        </w:rPr>
-        <w:t>demand</w:t>
-      </w:r>
-      <w:proofErr w:type="spellEnd"/>
-      <w:r>
-        <w:rPr>
-          <w:rFonts w:ascii="Consolas" w:hAnsi="Consolas" w:cs="Courier New"/>
-          <w:color w:val="183691"/>
-          <w:sz w:val="16"/>
-          <w:szCs w:val="16"/>
-          <w:lang w:eastAsia="de-DE"/>
-        </w:rPr>
-        <w:t>"</w:t>
+        <w:t>"demand"</w:t>
       </w:r>
       <w:r>
         <w:rPr>
@@ -11702,29 +11123,7 @@
           <w:szCs w:val="16"/>
           <w:lang w:eastAsia="de-DE"/>
         </w:rPr>
-        <w:t>"</w:t>
-      </w:r>
-      <w:proofErr w:type="spellStart"/>
-      <w:r>
-        <w:rPr>
-          <w:rFonts w:ascii="Consolas" w:eastAsia="Times New Roman" w:hAnsi="Consolas" w:cs="Courier New"/>
-          <w:color w:val="183691"/>
-          <w:sz w:val="16"/>
-          <w:szCs w:val="16"/>
-          <w:lang w:eastAsia="de-DE"/>
-        </w:rPr>
-        <w:t>agentresponse</w:t>
-      </w:r>
-      <w:proofErr w:type="spellEnd"/>
-      <w:r>
-        <w:rPr>
-          <w:rFonts w:ascii="Consolas" w:eastAsia="Times New Roman" w:hAnsi="Consolas" w:cs="Courier New"/>
-          <w:color w:val="183691"/>
-          <w:sz w:val="16"/>
-          <w:szCs w:val="16"/>
-          <w:lang w:eastAsia="de-DE"/>
-        </w:rPr>
-        <w:t>"</w:t>
+        <w:t>"agentresponse"</w:t>
       </w:r>
       <w:r>
         <w:rPr>
@@ -11786,29 +11185,7 @@
           <w:szCs w:val="16"/>
           <w:lang w:eastAsia="de-DE"/>
         </w:rPr>
-        <w:t>"</w:t>
-      </w:r>
-      <w:proofErr w:type="spellStart"/>
-      <w:r>
-        <w:rPr>
-          <w:rFonts w:ascii="Consolas" w:eastAsia="Times New Roman" w:hAnsi="Consolas" w:cs="Courier New"/>
-          <w:color w:val="183691"/>
-          <w:sz w:val="16"/>
-          <w:szCs w:val="16"/>
-          <w:lang w:eastAsia="de-DE"/>
-        </w:rPr>
-        <w:t>selection</w:t>
-      </w:r>
-      <w:proofErr w:type="spellEnd"/>
-      <w:r>
-        <w:rPr>
-          <w:rFonts w:ascii="Consolas" w:eastAsia="Times New Roman" w:hAnsi="Consolas" w:cs="Courier New"/>
-          <w:color w:val="183691"/>
-          <w:sz w:val="16"/>
-          <w:szCs w:val="16"/>
-          <w:lang w:eastAsia="de-DE"/>
-        </w:rPr>
-        <w:t>"</w:t>
+        <w:t>"selection"</w:t>
       </w:r>
       <w:r>
         <w:rPr>
@@ -11890,29 +11267,7 @@
           <w:szCs w:val="16"/>
           <w:lang w:eastAsia="de-DE"/>
         </w:rPr>
-        <w:t>"</w:t>
-      </w:r>
-      <w:proofErr w:type="spellStart"/>
-      <w:r>
-        <w:rPr>
-          <w:rFonts w:ascii="Consolas" w:eastAsia="Times New Roman" w:hAnsi="Consolas" w:cs="Courier New"/>
-          <w:color w:val="183691"/>
-          <w:sz w:val="16"/>
-          <w:szCs w:val="16"/>
-          <w:lang w:eastAsia="de-DE"/>
-        </w:rPr>
-        <w:t>demands</w:t>
-      </w:r>
-      <w:proofErr w:type="spellEnd"/>
-      <w:r>
-        <w:rPr>
-          <w:rFonts w:ascii="Consolas" w:eastAsia="Times New Roman" w:hAnsi="Consolas" w:cs="Courier New"/>
-          <w:color w:val="183691"/>
-          <w:sz w:val="16"/>
-          <w:szCs w:val="16"/>
-          <w:lang w:eastAsia="de-DE"/>
-        </w:rPr>
-        <w:t>"</w:t>
+        <w:t>"demands"</w:t>
       </w:r>
       <w:r>
         <w:rPr>
@@ -12025,29 +11380,7 @@
           <w:szCs w:val="16"/>
           <w:lang w:eastAsia="de-DE"/>
         </w:rPr>
-        <w:t>"</w:t>
-      </w:r>
-      <w:proofErr w:type="spellStart"/>
-      <w:r>
-        <w:rPr>
-          <w:rFonts w:ascii="Consolas" w:eastAsia="Times New Roman" w:hAnsi="Consolas" w:cs="Courier New"/>
-          <w:color w:val="183691"/>
-          <w:sz w:val="16"/>
-          <w:szCs w:val="16"/>
-          <w:lang w:eastAsia="de-DE"/>
-        </w:rPr>
-        <w:t>demand</w:t>
-      </w:r>
-      <w:proofErr w:type="spellEnd"/>
-      <w:r>
-        <w:rPr>
-          <w:rFonts w:ascii="Consolas" w:eastAsia="Times New Roman" w:hAnsi="Consolas" w:cs="Courier New"/>
-          <w:color w:val="183691"/>
-          <w:sz w:val="16"/>
-          <w:szCs w:val="16"/>
-          <w:lang w:eastAsia="de-DE"/>
-        </w:rPr>
-        <w:t>"</w:t>
+        <w:t>"demand"</w:t>
       </w:r>
       <w:r>
         <w:rPr>
@@ -12380,29 +11713,7 @@
           <w:szCs w:val="16"/>
           <w:lang w:eastAsia="de-DE"/>
         </w:rPr>
-        <w:t>"</w:t>
-      </w:r>
-      <w:proofErr w:type="spellStart"/>
-      <w:r>
-        <w:rPr>
-          <w:rFonts w:ascii="Consolas" w:eastAsia="Times New Roman" w:hAnsi="Consolas" w:cs="Courier New"/>
-          <w:color w:val="183691"/>
-          <w:sz w:val="16"/>
-          <w:szCs w:val="16"/>
-          <w:lang w:eastAsia="de-DE"/>
-        </w:rPr>
-        <w:t>demand</w:t>
-      </w:r>
-      <w:proofErr w:type="spellEnd"/>
-      <w:r>
-        <w:rPr>
-          <w:rFonts w:ascii="Consolas" w:eastAsia="Times New Roman" w:hAnsi="Consolas" w:cs="Courier New"/>
-          <w:color w:val="183691"/>
-          <w:sz w:val="16"/>
-          <w:szCs w:val="16"/>
-          <w:lang w:eastAsia="de-DE"/>
-        </w:rPr>
-        <w:t>"</w:t>
+        <w:t>"demand"</w:t>
       </w:r>
       <w:r>
         <w:rPr>
@@ -12745,29 +12056,7 @@
           <w:szCs w:val="16"/>
           <w:lang w:eastAsia="de-DE"/>
         </w:rPr>
-        <w:t>"</w:t>
-      </w:r>
-      <w:proofErr w:type="spellStart"/>
-      <w:r>
-        <w:rPr>
-          <w:rFonts w:ascii="Consolas" w:eastAsia="Times New Roman" w:hAnsi="Consolas" w:cs="Courier New"/>
-          <w:color w:val="183691"/>
-          <w:sz w:val="16"/>
-          <w:szCs w:val="16"/>
-          <w:lang w:eastAsia="de-DE"/>
-        </w:rPr>
-        <w:t>demand</w:t>
-      </w:r>
-      <w:proofErr w:type="spellEnd"/>
-      <w:r>
-        <w:rPr>
-          <w:rFonts w:ascii="Consolas" w:eastAsia="Times New Roman" w:hAnsi="Consolas" w:cs="Courier New"/>
-          <w:color w:val="183691"/>
-          <w:sz w:val="16"/>
-          <w:szCs w:val="16"/>
-          <w:lang w:eastAsia="de-DE"/>
-        </w:rPr>
-        <w:t>"</w:t>
+        <w:t>"demand"</w:t>
       </w:r>
       <w:r>
         <w:rPr>
@@ -13100,29 +12389,7 @@
           <w:szCs w:val="16"/>
           <w:lang w:eastAsia="de-DE"/>
         </w:rPr>
-        <w:t>"</w:t>
-      </w:r>
-      <w:proofErr w:type="spellStart"/>
-      <w:r>
-        <w:rPr>
-          <w:rFonts w:ascii="Consolas" w:eastAsia="Times New Roman" w:hAnsi="Consolas" w:cs="Courier New"/>
-          <w:color w:val="183691"/>
-          <w:sz w:val="16"/>
-          <w:szCs w:val="16"/>
-          <w:lang w:eastAsia="de-DE"/>
-        </w:rPr>
-        <w:t>demand</w:t>
-      </w:r>
-      <w:proofErr w:type="spellEnd"/>
-      <w:r>
-        <w:rPr>
-          <w:rFonts w:ascii="Consolas" w:eastAsia="Times New Roman" w:hAnsi="Consolas" w:cs="Courier New"/>
-          <w:color w:val="183691"/>
-          <w:sz w:val="16"/>
-          <w:szCs w:val="16"/>
-          <w:lang w:eastAsia="de-DE"/>
-        </w:rPr>
-        <w:t>"</w:t>
+        <w:t>"demand"</w:t>
       </w:r>
       <w:r>
         <w:rPr>
@@ -13457,29 +12724,7 @@
           <w:szCs w:val="16"/>
           <w:lang w:eastAsia="de-DE"/>
         </w:rPr>
-        <w:t>"</w:t>
-      </w:r>
-      <w:proofErr w:type="spellStart"/>
-      <w:r>
-        <w:rPr>
-          <w:rFonts w:ascii="Consolas" w:eastAsia="Times New Roman" w:hAnsi="Consolas" w:cs="Courier New"/>
-          <w:color w:val="183691"/>
-          <w:sz w:val="16"/>
-          <w:szCs w:val="16"/>
-          <w:lang w:eastAsia="de-DE"/>
-        </w:rPr>
-        <w:t>costs</w:t>
-      </w:r>
-      <w:proofErr w:type="spellEnd"/>
-      <w:r>
-        <w:rPr>
-          <w:rFonts w:ascii="Consolas" w:eastAsia="Times New Roman" w:hAnsi="Consolas" w:cs="Courier New"/>
-          <w:color w:val="183691"/>
-          <w:sz w:val="16"/>
-          <w:szCs w:val="16"/>
-          <w:lang w:eastAsia="de-DE"/>
-        </w:rPr>
-        <w:t>"</w:t>
+        <w:t>"costs"</w:t>
       </w:r>
       <w:r>
         <w:rPr>
@@ -13635,17 +12880,8 @@
       <w:bookmarkStart w:id="24" w:name="_Ref477408295"/>
       <w:bookmarkStart w:id="25" w:name="_Ref477408300"/>
       <w:bookmarkStart w:id="26" w:name="_Toc477424507"/>
-      <w:proofErr w:type="spellStart"/>
-      <w:r>
-        <w:t>WebSockets</w:t>
-      </w:r>
-      <w:proofErr w:type="spellEnd"/>
-      <w:r>
-        <w:t xml:space="preserve"> im Kontext des Supply-Chain-</w:t>
-      </w:r>
-      <w:proofErr w:type="spellStart"/>
-      <w:r>
-        <w:t>Planning</w:t>
+      <w:r>
+        <w:t>WebSockets im Kontext des Supply-Chain-Planning</w:t>
       </w:r>
       <w:bookmarkEnd w:id="21"/>
       <w:bookmarkEnd w:id="22"/>
@@ -13653,7 +12889,6 @@
       <w:bookmarkEnd w:id="24"/>
       <w:bookmarkEnd w:id="25"/>
       <w:bookmarkEnd w:id="26"/>
-      <w:proofErr w:type="spellEnd"/>
       <w:r>
         <w:t xml:space="preserve"> </w:t>
       </w:r>
@@ -13678,15 +12913,7 @@
         <w:t>n</w:t>
       </w:r>
       <w:r>
-        <w:t xml:space="preserve">tie für eine neue Verhandlungsrunde. Der Wunsch eine dauerhafte Verbindung zwischen Mediator und Agenten zu haben, mit der alle Parteien unabhängig </w:t>
-      </w:r>
-      <w:proofErr w:type="spellStart"/>
-      <w:r>
-        <w:t>von einander</w:t>
-      </w:r>
-      <w:proofErr w:type="spellEnd"/>
-      <w:r>
-        <w:t xml:space="preserve"> und gleic</w:t>
+        <w:t>tie für eine neue Verhandlungsrunde. Der Wunsch eine dauerhafte Verbindung zwischen Mediator und Agenten zu haben, mit der alle Parteien unabhängig von einander und gleic</w:t>
       </w:r>
       <w:r>
         <w:t>h</w:t>
@@ -13697,29 +12924,13 @@
     </w:p>
     <w:p>
       <w:r>
-        <w:t xml:space="preserve">An dieser Stelle kommt die </w:t>
-      </w:r>
-      <w:proofErr w:type="spellStart"/>
-      <w:r>
-        <w:t>WebSocket</w:t>
-      </w:r>
-      <w:proofErr w:type="spellEnd"/>
-      <w:r>
-        <w:t>-Spezifikation mit einer eleganten Lösung genau ric</w:t>
+        <w:t>An dieser Stelle kommt die WebSocket-Spezifikation mit einer eleganten Lösung genau ric</w:t>
       </w:r>
       <w:r>
         <w:t>h</w:t>
       </w:r>
       <w:r>
-        <w:t xml:space="preserve">tig. Es werden „socket“-Verbindungen zwischen Server und den Clients hergestellt. Da diese Verbindung persistent sowohl die Agenten (Clients) als auch den Mediator (Server) dazu </w:t>
-      </w:r>
-      <w:proofErr w:type="gramStart"/>
-      <w:r>
-        <w:t>befähigen</w:t>
-      </w:r>
-      <w:proofErr w:type="gramEnd"/>
-      <w:r>
-        <w:t xml:space="preserve"> eigenständig mit dem Senden von Daten zu beginnen, fällt der sonst notwendige und ständige Handshake des HTTP zwischen den Beteiligten weg. Die dabei anfallenden L</w:t>
+        <w:t>tig. Es werden „socket“-Verbindungen zwischen Server und den Clients hergestellt. Da diese Verbindung persistent sowohl die Agenten (Clients) als auch den Mediator (Server) dazu befähigen eigenständig mit dem Senden von Daten zu beginnen, fällt der sonst notwendige und ständige Handshake des HTTP zwischen den Beteiligten weg. Die dabei anfallenden L</w:t>
       </w:r>
       <w:r>
         <w:t>a</w:t>
@@ -13730,15 +12941,7 @@
     </w:p>
     <w:p>
       <w:r>
-        <w:t xml:space="preserve">Der Mediator ist durch die </w:t>
-      </w:r>
-      <w:proofErr w:type="spellStart"/>
-      <w:r>
-        <w:t>WebSocket</w:t>
-      </w:r>
-      <w:proofErr w:type="spellEnd"/>
-      <w:r>
-        <w:t>-Spezifikation in der Lage Verhandlungen mit den ü</w:t>
+        <w:t>Der Mediator ist durch die WebSocket-Spezifikation in der Lage Verhandlungen mit den ü</w:t>
       </w:r>
       <w:r>
         <w:t>b</w:t>
@@ -13748,23 +12951,7 @@
       </w:r>
       <w:r>
         <w:lastRenderedPageBreak/>
-        <w:t xml:space="preserve">Verhandlungen zwischen Agenten und Mediator. Dies stellt auch </w:t>
-      </w:r>
-      <w:proofErr w:type="spellStart"/>
-      <w:r>
-        <w:t>WebSockets</w:t>
-      </w:r>
-      <w:proofErr w:type="spellEnd"/>
-      <w:r>
-        <w:t xml:space="preserve"> im Kontext der Supply-Chain-</w:t>
-      </w:r>
-      <w:proofErr w:type="spellStart"/>
-      <w:r>
-        <w:t>Planning</w:t>
-      </w:r>
-      <w:proofErr w:type="spellEnd"/>
-      <w:r>
-        <w:t xml:space="preserve"> Problemstellung dar. </w:t>
+        <w:t xml:space="preserve">Verhandlungen zwischen Agenten und Mediator. Dies stellt auch WebSockets im Kontext der Supply-Chain-Planning Problemstellung dar. </w:t>
       </w:r>
     </w:p>
     <w:p>
@@ -13849,13 +13036,8 @@
       <w:r>
         <w:t xml:space="preserve">: </w:t>
       </w:r>
-      <w:proofErr w:type="spellStart"/>
-      <w:r>
-        <w:t>WebSockets</w:t>
-      </w:r>
-      <w:proofErr w:type="spellEnd"/>
-      <w:r>
-        <w:t xml:space="preserve"> mit Agenten und Mediator, eigene Darstellung</w:t>
+      <w:r>
+        <w:t>WebSockets mit Agenten und Mediator, eigene Darstellung</w:t>
       </w:r>
       <w:bookmarkEnd w:id="27"/>
     </w:p>
@@ -13915,13 +13097,8 @@
           <w:numId w:val="28"/>
         </w:numPr>
       </w:pPr>
-      <w:proofErr w:type="spellStart"/>
-      <w:r>
-        <w:t>Wildfly</w:t>
-      </w:r>
-      <w:proofErr w:type="spellEnd"/>
-      <w:r>
-        <w:t>-Server (</w:t>
+      <w:r>
+        <w:t>Wildfly-Server (</w:t>
       </w:r>
       <w:hyperlink r:id="rId22" w:history="1">
         <w:r>
@@ -13956,72 +13133,15 @@
           <w:sz w:val="22"/>
           <w:szCs w:val="22"/>
         </w:rPr>
-        <w:t xml:space="preserve">aus </w:t>
-      </w:r>
-      <w:proofErr w:type="spellStart"/>
+        <w:t>aus Ypsiliform/code/mediator/target</w:t>
+      </w:r>
       <w:r>
         <w:rPr>
           <w:sz w:val="22"/>
           <w:szCs w:val="22"/>
         </w:rPr>
-        <w:t>Ypsiliform</w:t>
-      </w:r>
-      <w:proofErr w:type="spellEnd"/>
-      <w:r>
-        <w:rPr>
-          <w:sz w:val="22"/>
-          <w:szCs w:val="22"/>
-        </w:rPr>
         <w:t>/</w:t>
       </w:r>
-      <w:proofErr w:type="spellStart"/>
-      <w:r>
-        <w:rPr>
-          <w:sz w:val="22"/>
-          <w:szCs w:val="22"/>
-        </w:rPr>
-        <w:t>code</w:t>
-      </w:r>
-      <w:proofErr w:type="spellEnd"/>
-      <w:r>
-        <w:rPr>
-          <w:sz w:val="22"/>
-          <w:szCs w:val="22"/>
-        </w:rPr>
-        <w:t>/</w:t>
-      </w:r>
-      <w:proofErr w:type="spellStart"/>
-      <w:r>
-        <w:rPr>
-          <w:sz w:val="22"/>
-          <w:szCs w:val="22"/>
-        </w:rPr>
-        <w:t>mediator</w:t>
-      </w:r>
-      <w:proofErr w:type="spellEnd"/>
-      <w:r>
-        <w:rPr>
-          <w:sz w:val="22"/>
-          <w:szCs w:val="22"/>
-        </w:rPr>
-        <w:t>/</w:t>
-      </w:r>
-      <w:proofErr w:type="spellStart"/>
-      <w:r>
-        <w:rPr>
-          <w:sz w:val="22"/>
-          <w:szCs w:val="22"/>
-        </w:rPr>
-        <w:t>target</w:t>
-      </w:r>
-      <w:proofErr w:type="spellEnd"/>
-      <w:r>
-        <w:rPr>
-          <w:sz w:val="22"/>
-          <w:szCs w:val="22"/>
-        </w:rPr>
-        <w:t>/</w:t>
-      </w:r>
       <w:r>
         <w:t>)</w:t>
       </w:r>
@@ -14033,102 +13153,42 @@
     </w:p>
     <w:p>
       <w:r>
-        <w:t xml:space="preserve">Das Download-Archiv des </w:t>
-      </w:r>
-      <w:proofErr w:type="spellStart"/>
-      <w:r>
-        <w:t>Wildfly</w:t>
-      </w:r>
-      <w:proofErr w:type="spellEnd"/>
-      <w:r>
-        <w:t xml:space="preserve"> Servers muss entpackt werden. Als Unterverzeichnis gibt es den Ordner </w:t>
-      </w:r>
-      <w:proofErr w:type="spellStart"/>
+        <w:t xml:space="preserve">Das Download-Archiv des Wildfly Servers muss entpackt werden. Als Unterverzeichnis gibt es den Ordner </w:t>
+      </w:r>
       <w:r>
         <w:rPr>
           <w:i/>
         </w:rPr>
-        <w:t>WildFly</w:t>
-      </w:r>
-      <w:proofErr w:type="spellEnd"/>
+        <w:t>WildFly-XX/standalone/deployments/</w:t>
+      </w:r>
+      <w:r>
+        <w:t>.  In diesen Ordner muss die medi</w:t>
+      </w:r>
+      <w:r>
+        <w:t>a</w:t>
+      </w:r>
+      <w:r>
+        <w:t>tor.jar Datei kopiert werden. Sie wird beim starten des Servers automatisch deployed.</w:t>
+      </w:r>
+    </w:p>
+    <w:p>
+      <w:r>
+        <w:t>Zum Start</w:t>
+      </w:r>
+      <w:r>
+        <w:t>e</w:t>
+      </w:r>
+      <w:r>
+        <w:t>n</w:t>
+      </w:r>
+      <w:r>
+        <w:t xml:space="preserve"> wechselt man in das Verzeichnis </w:t>
+      </w:r>
       <w:r>
         <w:rPr>
           <w:i/>
         </w:rPr>
-        <w:t>-XX/</w:t>
-      </w:r>
-      <w:proofErr w:type="spellStart"/>
-      <w:r>
-        <w:rPr>
-          <w:i/>
-        </w:rPr>
-        <w:t>standalone</w:t>
-      </w:r>
-      <w:proofErr w:type="spellEnd"/>
-      <w:r>
-        <w:rPr>
-          <w:i/>
-        </w:rPr>
-        <w:t>/</w:t>
-      </w:r>
-      <w:proofErr w:type="spellStart"/>
-      <w:r>
-        <w:rPr>
-          <w:i/>
-        </w:rPr>
-        <w:t>deployments</w:t>
-      </w:r>
-      <w:proofErr w:type="spellEnd"/>
-      <w:r>
-        <w:rPr>
-          <w:i/>
-        </w:rPr>
-        <w:t>/</w:t>
-      </w:r>
-      <w:r>
-        <w:t>.  In diesen Ordner muss die medi</w:t>
-      </w:r>
-      <w:r>
-        <w:t>a</w:t>
-      </w:r>
-      <w:r>
-        <w:t xml:space="preserve">tor.jar Datei kopiert werden. Sie wird beim starten des Servers automatisch </w:t>
-      </w:r>
-      <w:proofErr w:type="spellStart"/>
-      <w:r>
-        <w:t>deployed</w:t>
-      </w:r>
-      <w:proofErr w:type="spellEnd"/>
-      <w:r>
-        <w:t>.</w:t>
-      </w:r>
-    </w:p>
-    <w:p>
-      <w:r>
-        <w:t>Zum Start</w:t>
-      </w:r>
-      <w:r>
-        <w:t>e</w:t>
-      </w:r>
-      <w:r>
-        <w:t>n</w:t>
-      </w:r>
-      <w:r>
-        <w:t xml:space="preserve"> wechselt man in das Verzeichnis </w:t>
-      </w:r>
-      <w:proofErr w:type="spellStart"/>
-      <w:r>
-        <w:rPr>
-          <w:i/>
-        </w:rPr>
-        <w:t>WildFly</w:t>
-      </w:r>
-      <w:proofErr w:type="spellEnd"/>
-      <w:r>
-        <w:rPr>
-          <w:i/>
-        </w:rPr>
-        <w:t>-XX</w:t>
+        <w:t>WildFly-XX</w:t>
       </w:r>
       <w:r>
         <w:rPr>
@@ -14202,71 +13262,7 @@
           <w:sz w:val="22"/>
           <w:szCs w:val="22"/>
         </w:rPr>
-        <w:t xml:space="preserve">aus </w:t>
-      </w:r>
-      <w:proofErr w:type="spellStart"/>
-      <w:r>
-        <w:rPr>
-          <w:sz w:val="22"/>
-          <w:szCs w:val="22"/>
-        </w:rPr>
-        <w:t>Ypsiliform</w:t>
-      </w:r>
-      <w:proofErr w:type="spellEnd"/>
-      <w:r>
-        <w:rPr>
-          <w:sz w:val="22"/>
-          <w:szCs w:val="22"/>
-        </w:rPr>
-        <w:t>/</w:t>
-      </w:r>
-      <w:proofErr w:type="spellStart"/>
-      <w:r>
-        <w:rPr>
-          <w:sz w:val="22"/>
-          <w:szCs w:val="22"/>
-        </w:rPr>
-        <w:t>code</w:t>
-      </w:r>
-      <w:proofErr w:type="spellEnd"/>
-      <w:r>
-        <w:rPr>
-          <w:sz w:val="22"/>
-          <w:szCs w:val="22"/>
-        </w:rPr>
-        <w:t>/</w:t>
-      </w:r>
-      <w:proofErr w:type="spellStart"/>
-      <w:r>
-        <w:rPr>
-          <w:sz w:val="22"/>
-          <w:szCs w:val="22"/>
-        </w:rPr>
-        <w:t>agent</w:t>
-      </w:r>
-      <w:proofErr w:type="spellEnd"/>
-      <w:r>
-        <w:rPr>
-          <w:sz w:val="22"/>
-          <w:szCs w:val="22"/>
-        </w:rPr>
-        <w:t>/</w:t>
-      </w:r>
-      <w:proofErr w:type="spellStart"/>
-      <w:r>
-        <w:rPr>
-          <w:sz w:val="22"/>
-          <w:szCs w:val="22"/>
-        </w:rPr>
-        <w:t>target</w:t>
-      </w:r>
-      <w:proofErr w:type="spellEnd"/>
-      <w:r>
-        <w:rPr>
-          <w:sz w:val="22"/>
-          <w:szCs w:val="22"/>
-        </w:rPr>
-        <w:t>/agent-jar-with-dependencies.jar</w:t>
+        <w:t>aus Ypsiliform/code/agent/target/agent-jar-with-dependencies.jar</w:t>
       </w:r>
       <w:r>
         <w:t>)</w:t>
@@ -14297,72 +13293,15 @@
           <w:sz w:val="22"/>
           <w:szCs w:val="22"/>
         </w:rPr>
-        <w:t xml:space="preserve">aus </w:t>
-      </w:r>
-      <w:proofErr w:type="spellStart"/>
+        <w:t>aus Ypsiliform/code/agent/target</w:t>
+      </w:r>
       <w:r>
         <w:rPr>
           <w:sz w:val="22"/>
           <w:szCs w:val="22"/>
         </w:rPr>
-        <w:t>Ypsiliform</w:t>
-      </w:r>
-      <w:proofErr w:type="spellEnd"/>
-      <w:r>
-        <w:rPr>
-          <w:sz w:val="22"/>
-          <w:szCs w:val="22"/>
-        </w:rPr>
         <w:t>/</w:t>
       </w:r>
-      <w:proofErr w:type="spellStart"/>
-      <w:r>
-        <w:rPr>
-          <w:sz w:val="22"/>
-          <w:szCs w:val="22"/>
-        </w:rPr>
-        <w:t>code</w:t>
-      </w:r>
-      <w:proofErr w:type="spellEnd"/>
-      <w:r>
-        <w:rPr>
-          <w:sz w:val="22"/>
-          <w:szCs w:val="22"/>
-        </w:rPr>
-        <w:t>/</w:t>
-      </w:r>
-      <w:proofErr w:type="spellStart"/>
-      <w:r>
-        <w:rPr>
-          <w:sz w:val="22"/>
-          <w:szCs w:val="22"/>
-        </w:rPr>
-        <w:t>agent</w:t>
-      </w:r>
-      <w:proofErr w:type="spellEnd"/>
-      <w:r>
-        <w:rPr>
-          <w:sz w:val="22"/>
-          <w:szCs w:val="22"/>
-        </w:rPr>
-        <w:t>/</w:t>
-      </w:r>
-      <w:proofErr w:type="spellStart"/>
-      <w:r>
-        <w:rPr>
-          <w:sz w:val="22"/>
-          <w:szCs w:val="22"/>
-        </w:rPr>
-        <w:t>target</w:t>
-      </w:r>
-      <w:proofErr w:type="spellEnd"/>
-      <w:r>
-        <w:rPr>
-          <w:sz w:val="22"/>
-          <w:szCs w:val="22"/>
-        </w:rPr>
-        <w:t>/</w:t>
-      </w:r>
       <w:r>
         <w:t>)</w:t>
       </w:r>
@@ -14370,12 +13309,7 @@
     <w:p/>
     <w:p>
       <w:r>
-        <w:t>Das agent.jar Archiv muss in denselben Ordner wie die starter-jar-with-dependencies.jar kopiert. Anschließen</w:t>
-      </w:r>
-      <w:bookmarkStart w:id="29" w:name="_GoBack"/>
-      <w:bookmarkEnd w:id="29"/>
-      <w:r>
-        <w:t>d können die Agenten wie folgt aufgerufen werden:</w:t>
+        <w:t>Das agent.jar Archiv muss in denselben Ordner wie die starter-jar-with-dependencies.jar kopiert. Anschließend können die Agenten wie folgt aufgerufen werden:</w:t>
       </w:r>
     </w:p>
     <w:p>
@@ -14410,7 +13344,6 @@
           <w:lang w:eastAsia="de-DE"/>
         </w:rPr>
       </w:pPr>
-      <w:proofErr w:type="spellStart"/>
       <w:r>
         <w:rPr>
           <w:rFonts w:ascii="Consolas" w:eastAsia="Times New Roman" w:hAnsi="Consolas" w:cs="Courier New"/>
@@ -14419,40 +13352,7 @@
           <w:szCs w:val="18"/>
           <w:lang w:eastAsia="de-DE"/>
         </w:rPr>
-        <w:t>java</w:t>
-      </w:r>
-      <w:proofErr w:type="spellEnd"/>
-      <w:r>
-        <w:rPr>
-          <w:rFonts w:ascii="Consolas" w:eastAsia="Times New Roman" w:hAnsi="Consolas" w:cs="Courier New"/>
-          <w:color w:val="24292E"/>
-          <w:sz w:val="18"/>
-          <w:szCs w:val="18"/>
-          <w:lang w:eastAsia="de-DE"/>
-        </w:rPr>
-        <w:t xml:space="preserve"> –</w:t>
-      </w:r>
-      <w:proofErr w:type="spellStart"/>
-      <w:r>
-        <w:rPr>
-          <w:rFonts w:ascii="Consolas" w:eastAsia="Times New Roman" w:hAnsi="Consolas" w:cs="Courier New"/>
-          <w:color w:val="24292E"/>
-          <w:sz w:val="18"/>
-          <w:szCs w:val="18"/>
-          <w:lang w:eastAsia="de-DE"/>
-        </w:rPr>
-        <w:t>jar</w:t>
-      </w:r>
-      <w:proofErr w:type="spellEnd"/>
-      <w:r>
-        <w:rPr>
-          <w:rFonts w:ascii="Consolas" w:eastAsia="Times New Roman" w:hAnsi="Consolas" w:cs="Courier New"/>
-          <w:color w:val="24292E"/>
-          <w:sz w:val="18"/>
-          <w:szCs w:val="18"/>
-          <w:lang w:eastAsia="de-DE"/>
-        </w:rPr>
-        <w:t xml:space="preserve"> starter</w:t>
+        <w:t>java –jar starter</w:t>
       </w:r>
       <w:r>
         <w:rPr>
@@ -14835,21 +13735,7 @@
               <w:rPr>
                 <w:lang w:eastAsia="de-DE"/>
               </w:rPr>
-              <w:t>Name der Datei oder Ordner, der die Testdateien mit Endung .</w:t>
-            </w:r>
-            <w:proofErr w:type="spellStart"/>
-            <w:r>
-              <w:rPr>
-                <w:lang w:eastAsia="de-DE"/>
-              </w:rPr>
-              <w:t>req</w:t>
-            </w:r>
-            <w:proofErr w:type="spellEnd"/>
-            <w:r>
-              <w:rPr>
-                <w:lang w:eastAsia="de-DE"/>
-              </w:rPr>
-              <w:t xml:space="preserve"> enthält</w:t>
+              <w:t>Name der Datei oder Ordner, der die Testdateien mit Endung .req enthält</w:t>
             </w:r>
             <w:r>
               <w:rPr>
@@ -14949,7 +13835,56 @@
       </w:r>
       <w:bookmarkEnd w:id="28"/>
     </w:p>
-    <w:p/>
+    <w:p>
+      <w:r>
+        <w:t>Auswertung sollte jeweils cost-based vs. Vote-based erfolgen</w:t>
+      </w:r>
+    </w:p>
+    <w:p>
+      <w:r>
+        <w:t>Kopiere Diagramme aus Auswertung.xls</w:t>
+      </w:r>
+      <w:bookmarkStart w:id="29" w:name="_GoBack"/>
+      <w:bookmarkEnd w:id="29"/>
+    </w:p>
+    <w:p>
+      <w:pPr>
+        <w:pStyle w:val="berschrift2"/>
+      </w:pPr>
+      <w:r>
+        <w:t>Flaschenhals</w:t>
+      </w:r>
+    </w:p>
+    <w:p>
+      <w:pPr>
+        <w:pStyle w:val="berschrift2"/>
+      </w:pPr>
+      <w:r>
+        <w:t>Hohe Kapazitäten</w:t>
+      </w:r>
+    </w:p>
+    <w:p>
+      <w:pPr>
+        <w:pStyle w:val="berschrift2"/>
+      </w:pPr>
+      <w:r>
+        <w:t>Niedrige Kapazitäten</w:t>
+      </w:r>
+    </w:p>
+    <w:p>
+      <w:pPr>
+        <w:pStyle w:val="berschrift2"/>
+      </w:pPr>
+      <w:r>
+        <w:t>Z</w:t>
+      </w:r>
+      <w:r>
+        <w:t>u</w:t>
+      </w:r>
+      <w:r>
+        <w:t>fall</w:t>
+      </w:r>
+    </w:p>
     <w:p/>
     <w:p>
       <w:pPr>
@@ -15173,7 +14108,6 @@
                 </w14:textOutline>
               </w:rPr>
             </w:pPr>
-            <w:proofErr w:type="spellStart"/>
             <w:r>
               <w:rPr>
                 <w14:textOutline w14:w="9525" w14:cap="rnd" w14:cmpd="sng" w14:algn="ctr">
@@ -15184,7 +14118,6 @@
               </w:rPr>
               <w:t>Schöndorfer</w:t>
             </w:r>
-            <w:proofErr w:type="spellEnd"/>
           </w:p>
         </w:tc>
       </w:tr>
@@ -15533,7 +14466,6 @@
                 </w14:textOutline>
               </w:rPr>
             </w:pPr>
-            <w:proofErr w:type="spellStart"/>
             <w:r>
               <w:rPr>
                 <w14:textOutline w14:w="9525" w14:cap="rnd" w14:cmpd="sng" w14:algn="ctr">
@@ -15544,7 +14476,6 @@
               </w:rPr>
               <w:t>WebSocket</w:t>
             </w:r>
-            <w:proofErr w:type="spellEnd"/>
             <w:r>
               <w:rPr>
                 <w14:textOutline w14:w="9525" w14:cap="rnd" w14:cmpd="sng" w14:algn="ctr">
@@ -16118,7 +15049,7 @@
         <w:rStyle w:val="Seitenzahl"/>
         <w:noProof/>
       </w:rPr>
-      <w:t>13</w:t>
+      <w:t>14</w:t>
     </w:r>
     <w:r>
       <w:rPr>
@@ -18777,7 +17708,6 @@
   <w:style w:type="character" w:default="1" w:styleId="Absatz-Standardschriftart">
     <w:name w:val="Default Paragraph Font"/>
     <w:uiPriority w:val="1"/>
-    <w:semiHidden/>
     <w:unhideWhenUsed/>
   </w:style>
   <w:style w:type="table" w:default="1" w:styleId="NormaleTabelle">
@@ -20171,7 +19101,6 @@
   <w:style w:type="character" w:default="1" w:styleId="Absatz-Standardschriftart">
     <w:name w:val="Default Paragraph Font"/>
     <w:uiPriority w:val="1"/>
-    <w:semiHidden/>
     <w:unhideWhenUsed/>
   </w:style>
   <w:style w:type="table" w:default="1" w:styleId="NormaleTabelle">
@@ -21427,7 +20356,7 @@
 </file>
 
 <file path=customXml/itemProps1.xml><?xml version="1.0" encoding="utf-8"?>
-<ds:datastoreItem xmlns:ds="http://schemas.openxmlformats.org/officeDocument/2006/customXml" ds:itemID="{03CA4DA1-8AD1-427A-8D33-1C318BE83686}">
+<ds:datastoreItem xmlns:ds="http://schemas.openxmlformats.org/officeDocument/2006/customXml" ds:itemID="{CC604451-8EE3-432D-A927-F89DC2F8D45C}">
   <ds:schemaRefs>
     <ds:schemaRef ds:uri="http://schemas.openxmlformats.org/officeDocument/2006/bibliography"/>
   </ds:schemaRefs>

</xml_diff>